<commit_message>
Refactored out overlapping variables
</commit_message>
<xml_diff>
--- a/2106Assg3AnsBk.docx
+++ b/2106Assg3AnsBk.docx
@@ -56,10 +56,10 @@
         <w:tblStyle w:val="TableGrid"/>
         <w:tblW w:w="8516" w:type="dxa"/>
         <w:jc w:val="left"/>
-        <w:tblInd w:w="0" w:type="dxa"/>
+        <w:tblInd w:w="-5" w:type="dxa"/>
         <w:tblCellMar>
           <w:top w:w="0" w:type="dxa"/>
-          <w:left w:w="108" w:type="dxa"/>
+          <w:left w:w="103" w:type="dxa"/>
           <w:bottom w:w="0" w:type="dxa"/>
           <w:right w:w="108" w:type="dxa"/>
         </w:tblCellMar>
@@ -77,7 +77,7 @@
             <w:tcBorders/>
             <w:shd w:fill="auto" w:val="clear"/>
             <w:tcMar>
-              <w:left w:w="108" w:type="dxa"/>
+              <w:left w:w="103" w:type="dxa"/>
             </w:tcMar>
           </w:tcPr>
           <w:p>
@@ -88,11 +88,7 @@
             </w:pPr>
             <w:r>
               <w:rPr/>
-              <w:t xml:space="preserve">Name: </w:t>
-            </w:r>
-            <w:r>
-              <w:rPr/>
-              <w:t>Yeo Xiang Guang Brandon</w:t>
+              <w:t>Name: Yeo Xiang Guang Brandon</w:t>
             </w:r>
           </w:p>
         </w:tc>
@@ -102,7 +98,7 @@
             <w:tcBorders/>
             <w:shd w:fill="auto" w:val="clear"/>
             <w:tcMar>
-              <w:left w:w="108" w:type="dxa"/>
+              <w:left w:w="103" w:type="dxa"/>
             </w:tcMar>
           </w:tcPr>
           <w:p>
@@ -113,11 +109,7 @@
             </w:pPr>
             <w:r>
               <w:rPr/>
-              <w:t xml:space="preserve">Matric No: </w:t>
-            </w:r>
-            <w:r>
-              <w:rPr/>
-              <w:t>A0135782Y</w:t>
+              <w:t>Matric No: A0135782Y</w:t>
             </w:r>
           </w:p>
         </w:tc>
@@ -130,7 +122,7 @@
             <w:tcBorders/>
             <w:shd w:fill="auto" w:val="clear"/>
             <w:tcMar>
-              <w:left w:w="108" w:type="dxa"/>
+              <w:left w:w="103" w:type="dxa"/>
             </w:tcMar>
           </w:tcPr>
           <w:p>
@@ -141,7 +133,11 @@
             </w:pPr>
             <w:r>
               <w:rPr/>
-              <w:t>Name:</w:t>
+              <w:t xml:space="preserve">Name: </w:t>
+            </w:r>
+            <w:r>
+              <w:rPr/>
+              <w:t>Ryan Tan</w:t>
             </w:r>
           </w:p>
         </w:tc>
@@ -151,7 +147,7 @@
             <w:tcBorders/>
             <w:shd w:fill="auto" w:val="clear"/>
             <w:tcMar>
-              <w:left w:w="108" w:type="dxa"/>
+              <w:left w:w="103" w:type="dxa"/>
             </w:tcMar>
           </w:tcPr>
           <w:p>
@@ -162,7 +158,11 @@
             </w:pPr>
             <w:r>
               <w:rPr/>
-              <w:t>Matric No:</w:t>
+              <w:t xml:space="preserve">Matric No: </w:t>
+            </w:r>
+            <w:r>
+              <w:rPr/>
+              <w:t>A0135747X</w:t>
             </w:r>
           </w:p>
         </w:tc>
@@ -175,7 +175,7 @@
             <w:tcBorders/>
             <w:shd w:fill="auto" w:val="clear"/>
             <w:tcMar>
-              <w:left w:w="108" w:type="dxa"/>
+              <w:left w:w="103" w:type="dxa"/>
             </w:tcMar>
           </w:tcPr>
           <w:p>
@@ -196,7 +196,7 @@
             <w:tcBorders/>
             <w:shd w:fill="auto" w:val="clear"/>
             <w:tcMar>
-              <w:left w:w="108" w:type="dxa"/>
+              <w:left w:w="103" w:type="dxa"/>
             </w:tcMar>
           </w:tcPr>
           <w:p>
@@ -246,7 +246,6 @@
       </w:pPr>
       <w:r>
         <w:rPr/>
-        <w:t>const char * filename.</w:t>
       </w:r>
     </w:p>
     <w:p>
@@ -257,17 +256,7 @@
       </w:pPr>
       <w:r>
         <w:rPr/>
-        <w:t>unsigned int fdIdx.</w:t>
-      </w:r>
-    </w:p>
-    <w:p>
-      <w:pPr>
-        <w:pStyle w:val="ListParagraph"/>
-        <w:jc w:val="both"/>
-        <w:rPr/>
-      </w:pPr>
-      <w:r>
-        <w:rPr/>
+        <w:t>const char * filename.</w:t>
       </w:r>
     </w:p>
     <w:p>
@@ -331,10 +320,10 @@
         <w:tblStyle w:val="TableGrid"/>
         <w:tblW w:w="7795" w:type="dxa"/>
         <w:jc w:val="left"/>
-        <w:tblInd w:w="720" w:type="dxa"/>
+        <w:tblInd w:w="715" w:type="dxa"/>
         <w:tblCellMar>
           <w:top w:w="0" w:type="dxa"/>
-          <w:left w:w="108" w:type="dxa"/>
+          <w:left w:w="103" w:type="dxa"/>
           <w:bottom w:w="0" w:type="dxa"/>
           <w:right w:w="108" w:type="dxa"/>
         </w:tblCellMar>
@@ -342,9 +331,9 @@
       </w:tblPr>
       <w:tblGrid>
         <w:gridCol w:w="1958"/>
-        <w:gridCol w:w="1925"/>
+        <w:gridCol w:w="1924"/>
         <w:gridCol w:w="1948"/>
-        <w:gridCol w:w="1963"/>
+        <w:gridCol w:w="1964"/>
       </w:tblGrid>
       <w:tr>
         <w:trPr/>
@@ -354,7 +343,7 @@
             <w:tcBorders/>
             <w:shd w:fill="auto" w:val="clear"/>
             <w:tcMar>
-              <w:left w:w="108" w:type="dxa"/>
+              <w:left w:w="103" w:type="dxa"/>
             </w:tcMar>
           </w:tcPr>
           <w:p>
@@ -372,11 +361,11 @@
         </w:tc>
         <w:tc>
           <w:tcPr>
-            <w:tcW w:w="1925" w:type="dxa"/>
-            <w:tcBorders/>
-            <w:shd w:fill="auto" w:val="clear"/>
-            <w:tcMar>
-              <w:left w:w="108" w:type="dxa"/>
+            <w:tcW w:w="1924" w:type="dxa"/>
+            <w:tcBorders/>
+            <w:shd w:fill="auto" w:val="clear"/>
+            <w:tcMar>
+              <w:left w:w="103" w:type="dxa"/>
             </w:tcMar>
           </w:tcPr>
           <w:p>
@@ -398,7 +387,7 @@
             <w:tcBorders/>
             <w:shd w:fill="auto" w:val="clear"/>
             <w:tcMar>
-              <w:left w:w="108" w:type="dxa"/>
+              <w:left w:w="103" w:type="dxa"/>
             </w:tcMar>
           </w:tcPr>
           <w:p>
@@ -416,11 +405,11 @@
         </w:tc>
         <w:tc>
           <w:tcPr>
-            <w:tcW w:w="1963" w:type="dxa"/>
-            <w:tcBorders/>
-            <w:shd w:fill="auto" w:val="clear"/>
-            <w:tcMar>
-              <w:left w:w="108" w:type="dxa"/>
+            <w:tcW w:w="1964" w:type="dxa"/>
+            <w:tcBorders/>
+            <w:shd w:fill="auto" w:val="clear"/>
+            <w:tcMar>
+              <w:left w:w="103" w:type="dxa"/>
             </w:tcMar>
           </w:tcPr>
           <w:p>
@@ -445,7 +434,7 @@
             <w:tcBorders/>
             <w:shd w:fill="auto" w:val="clear"/>
             <w:tcMar>
-              <w:left w:w="108" w:type="dxa"/>
+              <w:left w:w="103" w:type="dxa"/>
             </w:tcMar>
           </w:tcPr>
           <w:p>
@@ -463,11 +452,11 @@
         </w:tc>
         <w:tc>
           <w:tcPr>
-            <w:tcW w:w="1925" w:type="dxa"/>
-            <w:tcBorders/>
-            <w:shd w:fill="auto" w:val="clear"/>
-            <w:tcMar>
-              <w:left w:w="108" w:type="dxa"/>
+            <w:tcW w:w="1924" w:type="dxa"/>
+            <w:tcBorders/>
+            <w:shd w:fill="auto" w:val="clear"/>
+            <w:tcMar>
+              <w:left w:w="103" w:type="dxa"/>
             </w:tcMar>
           </w:tcPr>
           <w:p>
@@ -489,7 +478,7 @@
             <w:tcBorders/>
             <w:shd w:fill="auto" w:val="clear"/>
             <w:tcMar>
-              <w:left w:w="108" w:type="dxa"/>
+              <w:left w:w="103" w:type="dxa"/>
             </w:tcMar>
           </w:tcPr>
           <w:p>
@@ -507,11 +496,11 @@
         </w:tc>
         <w:tc>
           <w:tcPr>
-            <w:tcW w:w="1963" w:type="dxa"/>
-            <w:tcBorders/>
-            <w:shd w:fill="auto" w:val="clear"/>
-            <w:tcMar>
-              <w:left w:w="108" w:type="dxa"/>
+            <w:tcW w:w="1964" w:type="dxa"/>
+            <w:tcBorders/>
+            <w:shd w:fill="auto" w:val="clear"/>
+            <w:tcMar>
+              <w:left w:w="103" w:type="dxa"/>
             </w:tcMar>
           </w:tcPr>
           <w:p>
@@ -536,7 +525,7 @@
             <w:tcBorders/>
             <w:shd w:fill="auto" w:val="clear"/>
             <w:tcMar>
-              <w:left w:w="108" w:type="dxa"/>
+              <w:left w:w="103" w:type="dxa"/>
             </w:tcMar>
           </w:tcPr>
           <w:p>
@@ -554,11 +543,11 @@
         </w:tc>
         <w:tc>
           <w:tcPr>
-            <w:tcW w:w="1925" w:type="dxa"/>
-            <w:tcBorders/>
-            <w:shd w:fill="auto" w:val="clear"/>
-            <w:tcMar>
-              <w:left w:w="108" w:type="dxa"/>
+            <w:tcW w:w="1924" w:type="dxa"/>
+            <w:tcBorders/>
+            <w:shd w:fill="auto" w:val="clear"/>
+            <w:tcMar>
+              <w:left w:w="103" w:type="dxa"/>
             </w:tcMar>
           </w:tcPr>
           <w:p>
@@ -580,7 +569,7 @@
             <w:tcBorders/>
             <w:shd w:fill="auto" w:val="clear"/>
             <w:tcMar>
-              <w:left w:w="108" w:type="dxa"/>
+              <w:left w:w="103" w:type="dxa"/>
             </w:tcMar>
           </w:tcPr>
           <w:p>
@@ -598,11 +587,11 @@
         </w:tc>
         <w:tc>
           <w:tcPr>
-            <w:tcW w:w="1963" w:type="dxa"/>
-            <w:tcBorders/>
-            <w:shd w:fill="auto" w:val="clear"/>
-            <w:tcMar>
-              <w:left w:w="108" w:type="dxa"/>
+            <w:tcW w:w="1964" w:type="dxa"/>
+            <w:tcBorders/>
+            <w:shd w:fill="auto" w:val="clear"/>
+            <w:tcMar>
+              <w:left w:w="103" w:type="dxa"/>
             </w:tcMar>
           </w:tcPr>
           <w:p>
@@ -627,7 +616,7 @@
             <w:tcBorders/>
             <w:shd w:fill="auto" w:val="clear"/>
             <w:tcMar>
-              <w:left w:w="108" w:type="dxa"/>
+              <w:left w:w="103" w:type="dxa"/>
             </w:tcMar>
           </w:tcPr>
           <w:p>
@@ -645,11 +634,11 @@
         </w:tc>
         <w:tc>
           <w:tcPr>
-            <w:tcW w:w="1925" w:type="dxa"/>
-            <w:tcBorders/>
-            <w:shd w:fill="auto" w:val="clear"/>
-            <w:tcMar>
-              <w:left w:w="108" w:type="dxa"/>
+            <w:tcW w:w="1924" w:type="dxa"/>
+            <w:tcBorders/>
+            <w:shd w:fill="auto" w:val="clear"/>
+            <w:tcMar>
+              <w:left w:w="103" w:type="dxa"/>
             </w:tcMar>
           </w:tcPr>
           <w:p>
@@ -671,7 +660,7 @@
             <w:tcBorders/>
             <w:shd w:fill="auto" w:val="clear"/>
             <w:tcMar>
-              <w:left w:w="108" w:type="dxa"/>
+              <w:left w:w="103" w:type="dxa"/>
             </w:tcMar>
           </w:tcPr>
           <w:p>
@@ -689,11 +678,11 @@
         </w:tc>
         <w:tc>
           <w:tcPr>
-            <w:tcW w:w="1963" w:type="dxa"/>
-            <w:tcBorders/>
-            <w:shd w:fill="auto" w:val="clear"/>
-            <w:tcMar>
-              <w:left w:w="108" w:type="dxa"/>
+            <w:tcW w:w="1964" w:type="dxa"/>
+            <w:tcBorders/>
+            <w:shd w:fill="auto" w:val="clear"/>
+            <w:tcMar>
+              <w:left w:w="103" w:type="dxa"/>
             </w:tcMar>
           </w:tcPr>
           <w:p>
@@ -718,7 +707,7 @@
             <w:tcBorders/>
             <w:shd w:fill="auto" w:val="clear"/>
             <w:tcMar>
-              <w:left w:w="108" w:type="dxa"/>
+              <w:left w:w="103" w:type="dxa"/>
             </w:tcMar>
           </w:tcPr>
           <w:p>
@@ -736,11 +725,11 @@
         </w:tc>
         <w:tc>
           <w:tcPr>
-            <w:tcW w:w="1925" w:type="dxa"/>
-            <w:tcBorders/>
-            <w:shd w:fill="auto" w:val="clear"/>
-            <w:tcMar>
-              <w:left w:w="108" w:type="dxa"/>
+            <w:tcW w:w="1924" w:type="dxa"/>
+            <w:tcBorders/>
+            <w:shd w:fill="auto" w:val="clear"/>
+            <w:tcMar>
+              <w:left w:w="103" w:type="dxa"/>
             </w:tcMar>
           </w:tcPr>
           <w:p>
@@ -762,7 +751,7 @@
             <w:tcBorders/>
             <w:shd w:fill="auto" w:val="clear"/>
             <w:tcMar>
-              <w:left w:w="108" w:type="dxa"/>
+              <w:left w:w="103" w:type="dxa"/>
             </w:tcMar>
           </w:tcPr>
           <w:p>
@@ -780,11 +769,11 @@
         </w:tc>
         <w:tc>
           <w:tcPr>
-            <w:tcW w:w="1963" w:type="dxa"/>
-            <w:tcBorders/>
-            <w:shd w:fill="auto" w:val="clear"/>
-            <w:tcMar>
-              <w:left w:w="108" w:type="dxa"/>
+            <w:tcW w:w="1964" w:type="dxa"/>
+            <w:tcBorders/>
+            <w:shd w:fill="auto" w:val="clear"/>
+            <w:tcMar>
+              <w:left w:w="103" w:type="dxa"/>
             </w:tcMar>
           </w:tcPr>
           <w:p>
@@ -809,7 +798,7 @@
             <w:tcBorders/>
             <w:shd w:fill="auto" w:val="clear"/>
             <w:tcMar>
-              <w:left w:w="108" w:type="dxa"/>
+              <w:left w:w="103" w:type="dxa"/>
             </w:tcMar>
           </w:tcPr>
           <w:p>
@@ -827,11 +816,11 @@
         </w:tc>
         <w:tc>
           <w:tcPr>
-            <w:tcW w:w="1925" w:type="dxa"/>
-            <w:tcBorders/>
-            <w:shd w:fill="auto" w:val="clear"/>
-            <w:tcMar>
-              <w:left w:w="108" w:type="dxa"/>
+            <w:tcW w:w="1924" w:type="dxa"/>
+            <w:tcBorders/>
+            <w:shd w:fill="auto" w:val="clear"/>
+            <w:tcMar>
+              <w:left w:w="103" w:type="dxa"/>
             </w:tcMar>
           </w:tcPr>
           <w:p>
@@ -853,7 +842,7 @@
             <w:tcBorders/>
             <w:shd w:fill="auto" w:val="clear"/>
             <w:tcMar>
-              <w:left w:w="108" w:type="dxa"/>
+              <w:left w:w="103" w:type="dxa"/>
             </w:tcMar>
           </w:tcPr>
           <w:p>
@@ -871,11 +860,11 @@
         </w:tc>
         <w:tc>
           <w:tcPr>
-            <w:tcW w:w="1963" w:type="dxa"/>
-            <w:tcBorders/>
-            <w:shd w:fill="auto" w:val="clear"/>
-            <w:tcMar>
-              <w:left w:w="108" w:type="dxa"/>
+            <w:tcW w:w="1964" w:type="dxa"/>
+            <w:tcBorders/>
+            <w:shd w:fill="auto" w:val="clear"/>
+            <w:tcMar>
+              <w:left w:w="103" w:type="dxa"/>
             </w:tcMar>
           </w:tcPr>
           <w:p>
@@ -900,7 +889,7 @@
             <w:tcBorders/>
             <w:shd w:fill="auto" w:val="clear"/>
             <w:tcMar>
-              <w:left w:w="108" w:type="dxa"/>
+              <w:left w:w="103" w:type="dxa"/>
             </w:tcMar>
           </w:tcPr>
           <w:p>
@@ -918,11 +907,11 @@
         </w:tc>
         <w:tc>
           <w:tcPr>
-            <w:tcW w:w="1925" w:type="dxa"/>
-            <w:tcBorders/>
-            <w:shd w:fill="auto" w:val="clear"/>
-            <w:tcMar>
-              <w:left w:w="108" w:type="dxa"/>
+            <w:tcW w:w="1924" w:type="dxa"/>
+            <w:tcBorders/>
+            <w:shd w:fill="auto" w:val="clear"/>
+            <w:tcMar>
+              <w:left w:w="103" w:type="dxa"/>
             </w:tcMar>
           </w:tcPr>
           <w:p>
@@ -944,7 +933,7 @@
             <w:tcBorders/>
             <w:shd w:fill="auto" w:val="clear"/>
             <w:tcMar>
-              <w:left w:w="108" w:type="dxa"/>
+              <w:left w:w="103" w:type="dxa"/>
             </w:tcMar>
           </w:tcPr>
           <w:p>
@@ -962,11 +951,11 @@
         </w:tc>
         <w:tc>
           <w:tcPr>
-            <w:tcW w:w="1963" w:type="dxa"/>
-            <w:tcBorders/>
-            <w:shd w:fill="auto" w:val="clear"/>
-            <w:tcMar>
-              <w:left w:w="108" w:type="dxa"/>
+            <w:tcW w:w="1964" w:type="dxa"/>
+            <w:tcBorders/>
+            <w:shd w:fill="auto" w:val="clear"/>
+            <w:tcMar>
+              <w:left w:w="103" w:type="dxa"/>
             </w:tcMar>
           </w:tcPr>
           <w:p>
@@ -991,7 +980,7 @@
             <w:tcBorders/>
             <w:shd w:fill="auto" w:val="clear"/>
             <w:tcMar>
-              <w:left w:w="108" w:type="dxa"/>
+              <w:left w:w="103" w:type="dxa"/>
             </w:tcMar>
           </w:tcPr>
           <w:p>
@@ -1009,11 +998,11 @@
         </w:tc>
         <w:tc>
           <w:tcPr>
-            <w:tcW w:w="1925" w:type="dxa"/>
-            <w:tcBorders/>
-            <w:shd w:fill="auto" w:val="clear"/>
-            <w:tcMar>
-              <w:left w:w="108" w:type="dxa"/>
+            <w:tcW w:w="1924" w:type="dxa"/>
+            <w:tcBorders/>
+            <w:shd w:fill="auto" w:val="clear"/>
+            <w:tcMar>
+              <w:left w:w="103" w:type="dxa"/>
             </w:tcMar>
           </w:tcPr>
           <w:p>
@@ -1035,7 +1024,7 @@
             <w:tcBorders/>
             <w:shd w:fill="auto" w:val="clear"/>
             <w:tcMar>
-              <w:left w:w="108" w:type="dxa"/>
+              <w:left w:w="103" w:type="dxa"/>
             </w:tcMar>
           </w:tcPr>
           <w:p>
@@ -1053,11 +1042,11 @@
         </w:tc>
         <w:tc>
           <w:tcPr>
-            <w:tcW w:w="1963" w:type="dxa"/>
-            <w:tcBorders/>
-            <w:shd w:fill="auto" w:val="clear"/>
-            <w:tcMar>
-              <w:left w:w="108" w:type="dxa"/>
+            <w:tcW w:w="1964" w:type="dxa"/>
+            <w:tcBorders/>
+            <w:shd w:fill="auto" w:val="clear"/>
+            <w:tcMar>
+              <w:left w:w="103" w:type="dxa"/>
             </w:tcMar>
           </w:tcPr>
           <w:p>
@@ -1082,7 +1071,7 @@
             <w:tcBorders/>
             <w:shd w:fill="auto" w:val="clear"/>
             <w:tcMar>
-              <w:left w:w="108" w:type="dxa"/>
+              <w:left w:w="103" w:type="dxa"/>
             </w:tcMar>
           </w:tcPr>
           <w:p>
@@ -1100,11 +1089,11 @@
         </w:tc>
         <w:tc>
           <w:tcPr>
-            <w:tcW w:w="1925" w:type="dxa"/>
-            <w:tcBorders/>
-            <w:shd w:fill="auto" w:val="clear"/>
-            <w:tcMar>
-              <w:left w:w="108" w:type="dxa"/>
+            <w:tcW w:w="1924" w:type="dxa"/>
+            <w:tcBorders/>
+            <w:shd w:fill="auto" w:val="clear"/>
+            <w:tcMar>
+              <w:left w:w="103" w:type="dxa"/>
             </w:tcMar>
           </w:tcPr>
           <w:p>
@@ -1126,7 +1115,7 @@
             <w:tcBorders/>
             <w:shd w:fill="auto" w:val="clear"/>
             <w:tcMar>
-              <w:left w:w="108" w:type="dxa"/>
+              <w:left w:w="103" w:type="dxa"/>
             </w:tcMar>
           </w:tcPr>
           <w:p>
@@ -1144,11 +1133,11 @@
         </w:tc>
         <w:tc>
           <w:tcPr>
-            <w:tcW w:w="1963" w:type="dxa"/>
-            <w:tcBorders/>
-            <w:shd w:fill="auto" w:val="clear"/>
-            <w:tcMar>
-              <w:left w:w="108" w:type="dxa"/>
+            <w:tcW w:w="1964" w:type="dxa"/>
+            <w:tcBorders/>
+            <w:shd w:fill="auto" w:val="clear"/>
+            <w:tcMar>
+              <w:left w:w="103" w:type="dxa"/>
             </w:tcMar>
           </w:tcPr>
           <w:p>
@@ -1173,7 +1162,7 @@
             <w:tcBorders/>
             <w:shd w:fill="auto" w:val="clear"/>
             <w:tcMar>
-              <w:left w:w="108" w:type="dxa"/>
+              <w:left w:w="103" w:type="dxa"/>
             </w:tcMar>
           </w:tcPr>
           <w:p>
@@ -1196,11 +1185,11 @@
         </w:tc>
         <w:tc>
           <w:tcPr>
-            <w:tcW w:w="1925" w:type="dxa"/>
-            <w:tcBorders/>
-            <w:shd w:fill="auto" w:val="clear"/>
-            <w:tcMar>
-              <w:left w:w="108" w:type="dxa"/>
+            <w:tcW w:w="1924" w:type="dxa"/>
+            <w:tcBorders/>
+            <w:shd w:fill="auto" w:val="clear"/>
+            <w:tcMar>
+              <w:left w:w="103" w:type="dxa"/>
             </w:tcMar>
           </w:tcPr>
           <w:p>
@@ -1221,28 +1210,28 @@
             <w:tcBorders/>
             <w:shd w:fill="auto" w:val="clear"/>
             <w:tcMar>
-              <w:left w:w="108" w:type="dxa"/>
-            </w:tcMar>
-          </w:tcPr>
-          <w:p>
-            <w:pPr>
-              <w:pStyle w:val="ListParagraph"/>
-              <w:ind w:left="0" w:hanging="0"/>
-              <w:jc w:val="both"/>
-              <w:rPr/>
-            </w:pPr>
-            <w:r>
-              <w:rPr/>
-            </w:r>
-          </w:p>
-        </w:tc>
-        <w:tc>
-          <w:tcPr>
-            <w:tcW w:w="1963" w:type="dxa"/>
-            <w:tcBorders/>
-            <w:shd w:fill="auto" w:val="clear"/>
-            <w:tcMar>
-              <w:left w:w="108" w:type="dxa"/>
+              <w:left w:w="103" w:type="dxa"/>
+            </w:tcMar>
+          </w:tcPr>
+          <w:p>
+            <w:pPr>
+              <w:pStyle w:val="ListParagraph"/>
+              <w:ind w:left="0" w:hanging="0"/>
+              <w:jc w:val="both"/>
+              <w:rPr/>
+            </w:pPr>
+            <w:r>
+              <w:rPr/>
+            </w:r>
+          </w:p>
+        </w:tc>
+        <w:tc>
+          <w:tcPr>
+            <w:tcW w:w="1964" w:type="dxa"/>
+            <w:tcBorders/>
+            <w:shd w:fill="auto" w:val="clear"/>
+            <w:tcMar>
+              <w:left w:w="103" w:type="dxa"/>
             </w:tcMar>
           </w:tcPr>
           <w:p>
@@ -1323,10 +1312,10 @@
         <w:tblStyle w:val="TableGrid"/>
         <w:tblW w:w="7795" w:type="dxa"/>
         <w:jc w:val="left"/>
-        <w:tblInd w:w="720" w:type="dxa"/>
+        <w:tblInd w:w="715" w:type="dxa"/>
         <w:tblCellMar>
           <w:top w:w="0" w:type="dxa"/>
-          <w:left w:w="108" w:type="dxa"/>
+          <w:left w:w="103" w:type="dxa"/>
           <w:bottom w:w="0" w:type="dxa"/>
           <w:right w:w="108" w:type="dxa"/>
         </w:tblCellMar>
@@ -1334,9 +1323,9 @@
       </w:tblPr>
       <w:tblGrid>
         <w:gridCol w:w="1958"/>
-        <w:gridCol w:w="1925"/>
+        <w:gridCol w:w="1924"/>
         <w:gridCol w:w="1948"/>
-        <w:gridCol w:w="1963"/>
+        <w:gridCol w:w="1964"/>
       </w:tblGrid>
       <w:tr>
         <w:trPr/>
@@ -1346,7 +1335,7 @@
             <w:tcBorders/>
             <w:shd w:fill="auto" w:val="clear"/>
             <w:tcMar>
-              <w:left w:w="108" w:type="dxa"/>
+              <w:left w:w="103" w:type="dxa"/>
             </w:tcMar>
           </w:tcPr>
           <w:p>
@@ -1364,11 +1353,11 @@
         </w:tc>
         <w:tc>
           <w:tcPr>
-            <w:tcW w:w="1925" w:type="dxa"/>
-            <w:tcBorders/>
-            <w:shd w:fill="auto" w:val="clear"/>
-            <w:tcMar>
-              <w:left w:w="108" w:type="dxa"/>
+            <w:tcW w:w="1924" w:type="dxa"/>
+            <w:tcBorders/>
+            <w:shd w:fill="auto" w:val="clear"/>
+            <w:tcMar>
+              <w:left w:w="103" w:type="dxa"/>
             </w:tcMar>
           </w:tcPr>
           <w:p>
@@ -1390,7 +1379,7 @@
             <w:tcBorders/>
             <w:shd w:fill="auto" w:val="clear"/>
             <w:tcMar>
-              <w:left w:w="108" w:type="dxa"/>
+              <w:left w:w="103" w:type="dxa"/>
             </w:tcMar>
           </w:tcPr>
           <w:p>
@@ -1408,11 +1397,11 @@
         </w:tc>
         <w:tc>
           <w:tcPr>
-            <w:tcW w:w="1963" w:type="dxa"/>
-            <w:tcBorders/>
-            <w:shd w:fill="auto" w:val="clear"/>
-            <w:tcMar>
-              <w:left w:w="108" w:type="dxa"/>
+            <w:tcW w:w="1964" w:type="dxa"/>
+            <w:tcBorders/>
+            <w:shd w:fill="auto" w:val="clear"/>
+            <w:tcMar>
+              <w:left w:w="103" w:type="dxa"/>
             </w:tcMar>
           </w:tcPr>
           <w:p>
@@ -1437,7 +1426,7 @@
             <w:tcBorders/>
             <w:shd w:fill="auto" w:val="clear"/>
             <w:tcMar>
-              <w:left w:w="108" w:type="dxa"/>
+              <w:left w:w="103" w:type="dxa"/>
             </w:tcMar>
           </w:tcPr>
           <w:p>
@@ -1455,11 +1444,11 @@
         </w:tc>
         <w:tc>
           <w:tcPr>
-            <w:tcW w:w="1925" w:type="dxa"/>
-            <w:tcBorders/>
-            <w:shd w:fill="auto" w:val="clear"/>
-            <w:tcMar>
-              <w:left w:w="108" w:type="dxa"/>
+            <w:tcW w:w="1924" w:type="dxa"/>
+            <w:tcBorders/>
+            <w:shd w:fill="auto" w:val="clear"/>
+            <w:tcMar>
+              <w:left w:w="103" w:type="dxa"/>
             </w:tcMar>
           </w:tcPr>
           <w:p>
@@ -1481,7 +1470,7 @@
             <w:tcBorders/>
             <w:shd w:fill="auto" w:val="clear"/>
             <w:tcMar>
-              <w:left w:w="108" w:type="dxa"/>
+              <w:left w:w="103" w:type="dxa"/>
             </w:tcMar>
           </w:tcPr>
           <w:p>
@@ -1499,11 +1488,11 @@
         </w:tc>
         <w:tc>
           <w:tcPr>
-            <w:tcW w:w="1963" w:type="dxa"/>
-            <w:tcBorders/>
-            <w:shd w:fill="auto" w:val="clear"/>
-            <w:tcMar>
-              <w:left w:w="108" w:type="dxa"/>
+            <w:tcW w:w="1964" w:type="dxa"/>
+            <w:tcBorders/>
+            <w:shd w:fill="auto" w:val="clear"/>
+            <w:tcMar>
+              <w:left w:w="103" w:type="dxa"/>
             </w:tcMar>
           </w:tcPr>
           <w:p>
@@ -1528,7 +1517,7 @@
             <w:tcBorders/>
             <w:shd w:fill="auto" w:val="clear"/>
             <w:tcMar>
-              <w:left w:w="108" w:type="dxa"/>
+              <w:left w:w="103" w:type="dxa"/>
             </w:tcMar>
           </w:tcPr>
           <w:p>
@@ -1546,11 +1535,11 @@
         </w:tc>
         <w:tc>
           <w:tcPr>
-            <w:tcW w:w="1925" w:type="dxa"/>
-            <w:tcBorders/>
-            <w:shd w:fill="auto" w:val="clear"/>
-            <w:tcMar>
-              <w:left w:w="108" w:type="dxa"/>
+            <w:tcW w:w="1924" w:type="dxa"/>
+            <w:tcBorders/>
+            <w:shd w:fill="auto" w:val="clear"/>
+            <w:tcMar>
+              <w:left w:w="103" w:type="dxa"/>
             </w:tcMar>
           </w:tcPr>
           <w:p>
@@ -1572,7 +1561,7 @@
             <w:tcBorders/>
             <w:shd w:fill="auto" w:val="clear"/>
             <w:tcMar>
-              <w:left w:w="108" w:type="dxa"/>
+              <w:left w:w="103" w:type="dxa"/>
             </w:tcMar>
           </w:tcPr>
           <w:p>
@@ -1590,11 +1579,11 @@
         </w:tc>
         <w:tc>
           <w:tcPr>
-            <w:tcW w:w="1963" w:type="dxa"/>
-            <w:tcBorders/>
-            <w:shd w:fill="auto" w:val="clear"/>
-            <w:tcMar>
-              <w:left w:w="108" w:type="dxa"/>
+            <w:tcW w:w="1964" w:type="dxa"/>
+            <w:tcBorders/>
+            <w:shd w:fill="auto" w:val="clear"/>
+            <w:tcMar>
+              <w:left w:w="103" w:type="dxa"/>
             </w:tcMar>
           </w:tcPr>
           <w:p>
@@ -1619,7 +1608,7 @@
             <w:tcBorders/>
             <w:shd w:fill="auto" w:val="clear"/>
             <w:tcMar>
-              <w:left w:w="108" w:type="dxa"/>
+              <w:left w:w="103" w:type="dxa"/>
             </w:tcMar>
           </w:tcPr>
           <w:p>
@@ -1637,11 +1626,11 @@
         </w:tc>
         <w:tc>
           <w:tcPr>
-            <w:tcW w:w="1925" w:type="dxa"/>
-            <w:tcBorders/>
-            <w:shd w:fill="auto" w:val="clear"/>
-            <w:tcMar>
-              <w:left w:w="108" w:type="dxa"/>
+            <w:tcW w:w="1924" w:type="dxa"/>
+            <w:tcBorders/>
+            <w:shd w:fill="auto" w:val="clear"/>
+            <w:tcMar>
+              <w:left w:w="103" w:type="dxa"/>
             </w:tcMar>
           </w:tcPr>
           <w:p>
@@ -1663,7 +1652,7 @@
             <w:tcBorders/>
             <w:shd w:fill="auto" w:val="clear"/>
             <w:tcMar>
-              <w:left w:w="108" w:type="dxa"/>
+              <w:left w:w="103" w:type="dxa"/>
             </w:tcMar>
           </w:tcPr>
           <w:p>
@@ -1681,11 +1670,11 @@
         </w:tc>
         <w:tc>
           <w:tcPr>
-            <w:tcW w:w="1963" w:type="dxa"/>
-            <w:tcBorders/>
-            <w:shd w:fill="auto" w:val="clear"/>
-            <w:tcMar>
-              <w:left w:w="108" w:type="dxa"/>
+            <w:tcW w:w="1964" w:type="dxa"/>
+            <w:tcBorders/>
+            <w:shd w:fill="auto" w:val="clear"/>
+            <w:tcMar>
+              <w:left w:w="103" w:type="dxa"/>
             </w:tcMar>
           </w:tcPr>
           <w:p>
@@ -1710,7 +1699,7 @@
             <w:tcBorders/>
             <w:shd w:fill="auto" w:val="clear"/>
             <w:tcMar>
-              <w:left w:w="108" w:type="dxa"/>
+              <w:left w:w="103" w:type="dxa"/>
             </w:tcMar>
           </w:tcPr>
           <w:p>
@@ -1728,11 +1717,11 @@
         </w:tc>
         <w:tc>
           <w:tcPr>
-            <w:tcW w:w="1925" w:type="dxa"/>
-            <w:tcBorders/>
-            <w:shd w:fill="auto" w:val="clear"/>
-            <w:tcMar>
-              <w:left w:w="108" w:type="dxa"/>
+            <w:tcW w:w="1924" w:type="dxa"/>
+            <w:tcBorders/>
+            <w:shd w:fill="auto" w:val="clear"/>
+            <w:tcMar>
+              <w:left w:w="103" w:type="dxa"/>
             </w:tcMar>
           </w:tcPr>
           <w:p>
@@ -1754,7 +1743,7 @@
             <w:tcBorders/>
             <w:shd w:fill="auto" w:val="clear"/>
             <w:tcMar>
-              <w:left w:w="108" w:type="dxa"/>
+              <w:left w:w="103" w:type="dxa"/>
             </w:tcMar>
           </w:tcPr>
           <w:p>
@@ -1772,11 +1761,11 @@
         </w:tc>
         <w:tc>
           <w:tcPr>
-            <w:tcW w:w="1963" w:type="dxa"/>
-            <w:tcBorders/>
-            <w:shd w:fill="auto" w:val="clear"/>
-            <w:tcMar>
-              <w:left w:w="108" w:type="dxa"/>
+            <w:tcW w:w="1964" w:type="dxa"/>
+            <w:tcBorders/>
+            <w:shd w:fill="auto" w:val="clear"/>
+            <w:tcMar>
+              <w:left w:w="103" w:type="dxa"/>
             </w:tcMar>
           </w:tcPr>
           <w:p>
@@ -1801,7 +1790,7 @@
             <w:tcBorders/>
             <w:shd w:fill="auto" w:val="clear"/>
             <w:tcMar>
-              <w:left w:w="108" w:type="dxa"/>
+              <w:left w:w="103" w:type="dxa"/>
             </w:tcMar>
           </w:tcPr>
           <w:p>
@@ -1819,11 +1808,11 @@
         </w:tc>
         <w:tc>
           <w:tcPr>
-            <w:tcW w:w="1925" w:type="dxa"/>
-            <w:tcBorders/>
-            <w:shd w:fill="auto" w:val="clear"/>
-            <w:tcMar>
-              <w:left w:w="108" w:type="dxa"/>
+            <w:tcW w:w="1924" w:type="dxa"/>
+            <w:tcBorders/>
+            <w:shd w:fill="auto" w:val="clear"/>
+            <w:tcMar>
+              <w:left w:w="103" w:type="dxa"/>
             </w:tcMar>
           </w:tcPr>
           <w:p>
@@ -1845,7 +1834,7 @@
             <w:tcBorders/>
             <w:shd w:fill="auto" w:val="clear"/>
             <w:tcMar>
-              <w:left w:w="108" w:type="dxa"/>
+              <w:left w:w="103" w:type="dxa"/>
             </w:tcMar>
           </w:tcPr>
           <w:p>
@@ -1863,11 +1852,11 @@
         </w:tc>
         <w:tc>
           <w:tcPr>
-            <w:tcW w:w="1963" w:type="dxa"/>
-            <w:tcBorders/>
-            <w:shd w:fill="auto" w:val="clear"/>
-            <w:tcMar>
-              <w:left w:w="108" w:type="dxa"/>
+            <w:tcW w:w="1964" w:type="dxa"/>
+            <w:tcBorders/>
+            <w:shd w:fill="auto" w:val="clear"/>
+            <w:tcMar>
+              <w:left w:w="103" w:type="dxa"/>
             </w:tcMar>
           </w:tcPr>
           <w:p>
@@ -1892,7 +1881,7 @@
             <w:tcBorders/>
             <w:shd w:fill="auto" w:val="clear"/>
             <w:tcMar>
-              <w:left w:w="108" w:type="dxa"/>
+              <w:left w:w="103" w:type="dxa"/>
             </w:tcMar>
           </w:tcPr>
           <w:p>
@@ -1915,11 +1904,11 @@
         </w:tc>
         <w:tc>
           <w:tcPr>
-            <w:tcW w:w="1925" w:type="dxa"/>
-            <w:tcBorders/>
-            <w:shd w:fill="auto" w:val="clear"/>
-            <w:tcMar>
-              <w:left w:w="108" w:type="dxa"/>
+            <w:tcW w:w="1924" w:type="dxa"/>
+            <w:tcBorders/>
+            <w:shd w:fill="auto" w:val="clear"/>
+            <w:tcMar>
+              <w:left w:w="103" w:type="dxa"/>
             </w:tcMar>
           </w:tcPr>
           <w:p>
@@ -1940,28 +1929,28 @@
             <w:tcBorders/>
             <w:shd w:fill="auto" w:val="clear"/>
             <w:tcMar>
-              <w:left w:w="108" w:type="dxa"/>
-            </w:tcMar>
-          </w:tcPr>
-          <w:p>
-            <w:pPr>
-              <w:pStyle w:val="ListParagraph"/>
-              <w:ind w:left="0" w:hanging="0"/>
-              <w:jc w:val="both"/>
-              <w:rPr/>
-            </w:pPr>
-            <w:r>
-              <w:rPr/>
-            </w:r>
-          </w:p>
-        </w:tc>
-        <w:tc>
-          <w:tcPr>
-            <w:tcW w:w="1963" w:type="dxa"/>
-            <w:tcBorders/>
-            <w:shd w:fill="auto" w:val="clear"/>
-            <w:tcMar>
-              <w:left w:w="108" w:type="dxa"/>
+              <w:left w:w="103" w:type="dxa"/>
+            </w:tcMar>
+          </w:tcPr>
+          <w:p>
+            <w:pPr>
+              <w:pStyle w:val="ListParagraph"/>
+              <w:ind w:left="0" w:hanging="0"/>
+              <w:jc w:val="both"/>
+              <w:rPr/>
+            </w:pPr>
+            <w:r>
+              <w:rPr/>
+            </w:r>
+          </w:p>
+        </w:tc>
+        <w:tc>
+          <w:tcPr>
+            <w:tcW w:w="1964" w:type="dxa"/>
+            <w:tcBorders/>
+            <w:shd w:fill="auto" w:val="clear"/>
+            <w:tcMar>
+              <w:left w:w="103" w:type="dxa"/>
             </w:tcMar>
           </w:tcPr>
           <w:p>
@@ -2296,7 +2285,6 @@
     <w:rPrDefault>
       <w:rPr>
         <w:rFonts w:ascii="Cambria" w:hAnsi="Cambria" w:eastAsia="ＭＳ 明朝" w:cs="" w:asciiTheme="minorHAnsi" w:cstheme="minorBidi" w:eastAsiaTheme="minorEastAsia" w:hAnsiTheme="minorHAnsi"/>
-        <w:sz w:val="24"/>
         <w:szCs w:val="24"/>
         <w:lang w:val="en-US" w:eastAsia="en-US" w:bidi="ar-SA"/>
       </w:rPr>
@@ -2454,7 +2442,7 @@
     </w:pPr>
     <w:rPr>
       <w:rFonts w:ascii="Cambria" w:hAnsi="Cambria" w:eastAsia="ＭＳ 明朝" w:cs="" w:asciiTheme="minorHAnsi" w:cstheme="minorBidi" w:eastAsiaTheme="minorEastAsia" w:hAnsiTheme="minorHAnsi"/>
-      <w:color w:val="auto"/>
+      <w:color w:val="00000A"/>
       <w:sz w:val="24"/>
       <w:szCs w:val="24"/>
       <w:lang w:val="en-US" w:eastAsia="en-US" w:bidi="ar-SA"/>

</xml_diff>